<commit_message>
Updated Docker and requirements configurations
</commit_message>
<xml_diff>
--- a/Screenshots.docx
+++ b/Screenshots.docx
@@ -3,18 +3,28 @@
 <w:document xmlns:wpc="http://schemas.microsoft.com/office/word/2010/wordprocessingCanvas" xmlns:cx="http://schemas.microsoft.com/office/drawing/2014/chartex" xmlns:cx1="http://schemas.microsoft.com/office/drawing/2015/9/8/chartex" xmlns:cx2="http://schemas.microsoft.com/office/drawing/2015/10/21/chartex" xmlns:cx3="http://schemas.microsoft.com/office/drawing/2016/5/9/chartex" xmlns:cx4="http://schemas.microsoft.com/office/drawing/2016/5/10/chartex" xmlns:cx5="http://schemas.microsoft.com/office/drawing/2016/5/11/chartex" xmlns:cx6="http://schemas.microsoft.com/office/drawing/2016/5/12/chartex" xmlns:cx7="http://schemas.microsoft.com/office/drawing/2016/5/13/chartex" xmlns:cx8="http://schemas.microsoft.com/office/drawing/2016/5/14/chartex" xmlns:mc="http://schemas.openxmlformats.org/markup-compatibility/2006" xmlns:aink="http://schemas.microsoft.com/office/drawing/2016/ink" xmlns:am3d="http://schemas.microsoft.com/office/drawing/2017/model3d" xmlns:o="urn:schemas-microsoft-com:office:office" xmlns:oel="http://schemas.microsoft.com/office/2019/extlst" xmlns:r="http://schemas.openxmlformats.org/officeDocument/2006/relationships" xmlns:m="http://schemas.openxmlformats.org/officeDocument/2006/math" xmlns:v="urn:schemas-microsoft-com:vml" xmlns:wp14="http://schemas.microsoft.com/office/word/2010/wordprocessingDrawing" xmlns:wp="http://schemas.openxmlformats.org/drawingml/2006/wordprocessingDrawing" xmlns:w10="urn:schemas-microsoft-com:office:word" xmlns:w="http://schemas.openxmlformats.org/wordprocessingml/2006/main" xmlns:w14="http://schemas.microsoft.com/office/word/2010/wordml" xmlns:w15="http://schemas.microsoft.com/office/word/2012/wordml" xmlns:w16cex="http://schemas.microsoft.com/office/word/2018/wordml/cex" xmlns:w16cid="http://schemas.microsoft.com/office/word/2016/wordml/cid" xmlns:w16="http://schemas.microsoft.com/office/word/2018/wordml" xmlns:w16sdtdh="http://schemas.microsoft.com/office/word/2020/wordml/sdtdatahash" xmlns:w16se="http://schemas.microsoft.com/office/word/2015/wordml/symex" xmlns:wpg="http://schemas.microsoft.com/office/word/2010/wordprocessingGroup" xmlns:wpi="http://schemas.microsoft.com/office/word/2010/wordprocessingInk" xmlns:wne="http://schemas.microsoft.com/office/word/2006/wordml" xmlns:wps="http://schemas.microsoft.com/office/word/2010/wordprocessingShape" mc:Ignorable="w14 w15 w16se w16cid w16 w16cex w16sdtdh wp14">
   <w:body>
     <w:p>
-      <w:r>
-        <w:br/>
-      </w:r>
-      <w:r>
-        <w:br/>
-      </w:r>
+      <w:hyperlink r:id="rId4" w:history="1">
+        <w:r>
+          <w:rPr>
+            <w:rStyle w:val="Hyperlink"/>
+          </w:rPr>
+          <w:t>https://github.com/mapietrob/CSCI409W3</w:t>
+        </w:r>
+      </w:hyperlink>
+      <w:r>
+        <w:br/>
+      </w:r>
+      <w:r>
+        <w:br/>
+      </w:r>
+    </w:p>
+    <w:p>
       <w:r>
         <w:drawing>
-          <wp:inline distT="0" distB="0" distL="0" distR="0" wp14:anchorId="6131873C" wp14:editId="28F00408">
-            <wp:extent cx="5943600" cy="4879340"/>
-            <wp:effectExtent l="0" t="0" r="0" b="0"/>
-            <wp:docPr id="840971063" name="Picture 1" descr="A screen shot of a computer screen&#10;&#10;Description automatically generated"/>
+          <wp:inline distT="0" distB="0" distL="0" distR="0" wp14:anchorId="64610CB5" wp14:editId="16788144">
+            <wp:extent cx="5943600" cy="3610610"/>
+            <wp:effectExtent l="0" t="0" r="0" b="8890"/>
+            <wp:docPr id="1580371359" name="Picture 1" descr="A screen shot of a computer&#10;&#10;Description automatically generated"/>
             <wp:cNvGraphicFramePr>
               <a:graphicFrameLocks xmlns:a="http://schemas.openxmlformats.org/drawingml/2006/main" noChangeAspect="1"/>
             </wp:cNvGraphicFramePr>
@@ -22,47 +32,7 @@
               <a:graphicData uri="http://schemas.openxmlformats.org/drawingml/2006/picture">
                 <pic:pic xmlns:pic="http://schemas.openxmlformats.org/drawingml/2006/picture">
                   <pic:nvPicPr>
-                    <pic:cNvPr id="840971063" name="Picture 1" descr="A screen shot of a computer screen&#10;&#10;Description automatically generated"/>
-                    <pic:cNvPicPr/>
-                  </pic:nvPicPr>
-                  <pic:blipFill>
-                    <a:blip r:embed="rId4"/>
-                    <a:stretch>
-                      <a:fillRect/>
-                    </a:stretch>
-                  </pic:blipFill>
-                  <pic:spPr>
-                    <a:xfrm>
-                      <a:off x="0" y="0"/>
-                      <a:ext cx="5943600" cy="4879340"/>
-                    </a:xfrm>
-                    <a:prstGeom prst="rect">
-                      <a:avLst/>
-                    </a:prstGeom>
-                  </pic:spPr>
-                </pic:pic>
-              </a:graphicData>
-            </a:graphic>
-          </wp:inline>
-        </w:drawing>
-      </w:r>
-    </w:p>
-    <w:p>
-      <w:r>
-        <w:lastRenderedPageBreak/>
-        <w:drawing>
-          <wp:inline distT="0" distB="0" distL="0" distR="0" wp14:anchorId="53152537" wp14:editId="099CAB0F">
-            <wp:extent cx="5943600" cy="5566410"/>
-            <wp:effectExtent l="0" t="0" r="0" b="0"/>
-            <wp:docPr id="2026450736" name="Picture 1" descr="A screen shot of a computer screen&#10;&#10;Description automatically generated"/>
-            <wp:cNvGraphicFramePr>
-              <a:graphicFrameLocks xmlns:a="http://schemas.openxmlformats.org/drawingml/2006/main" noChangeAspect="1"/>
-            </wp:cNvGraphicFramePr>
-            <a:graphic xmlns:a="http://schemas.openxmlformats.org/drawingml/2006/main">
-              <a:graphicData uri="http://schemas.openxmlformats.org/drawingml/2006/picture">
-                <pic:pic xmlns:pic="http://schemas.openxmlformats.org/drawingml/2006/picture">
-                  <pic:nvPicPr>
-                    <pic:cNvPr id="2026450736" name="Picture 1" descr="A screen shot of a computer screen&#10;&#10;Description automatically generated"/>
+                    <pic:cNvPr id="1580371359" name="Picture 1" descr="A screen shot of a computer&#10;&#10;Description automatically generated"/>
                     <pic:cNvPicPr/>
                   </pic:nvPicPr>
                   <pic:blipFill>
@@ -74,7 +44,7 @@
                   <pic:spPr>
                     <a:xfrm>
                       <a:off x="0" y="0"/>
-                      <a:ext cx="5943600" cy="5566410"/>
+                      <a:ext cx="5943600" cy="3610610"/>
                     </a:xfrm>
                     <a:prstGeom prst="rect">
                       <a:avLst/>
@@ -90,12 +60,14 @@
         <w:br/>
       </w:r>
       <w:r>
-        <w:lastRenderedPageBreak/>
+        <w:br/>
+      </w:r>
+      <w:r>
         <w:drawing>
-          <wp:inline distT="0" distB="0" distL="0" distR="0" wp14:anchorId="416BE189" wp14:editId="437D873A">
-            <wp:extent cx="5943600" cy="7962900"/>
-            <wp:effectExtent l="0" t="0" r="0" b="0"/>
-            <wp:docPr id="459915326" name="Picture 1" descr="A screenshot of a computer screen&#10;&#10;Description automatically generated"/>
+          <wp:inline distT="0" distB="0" distL="0" distR="0" wp14:anchorId="09456B82" wp14:editId="7D20DA79">
+            <wp:extent cx="5943600" cy="2524760"/>
+            <wp:effectExtent l="0" t="0" r="0" b="8890"/>
+            <wp:docPr id="163973568" name="Picture 1" descr="A screen shot of a computer&#10;&#10;Description automatically generated"/>
             <wp:cNvGraphicFramePr>
               <a:graphicFrameLocks xmlns:a="http://schemas.openxmlformats.org/drawingml/2006/main" noChangeAspect="1"/>
             </wp:cNvGraphicFramePr>
@@ -103,7 +75,7 @@
               <a:graphicData uri="http://schemas.openxmlformats.org/drawingml/2006/picture">
                 <pic:pic xmlns:pic="http://schemas.openxmlformats.org/drawingml/2006/picture">
                   <pic:nvPicPr>
-                    <pic:cNvPr id="459915326" name="Picture 1" descr="A screenshot of a computer screen&#10;&#10;Description automatically generated"/>
+                    <pic:cNvPr id="163973568" name="Picture 1" descr="A screen shot of a computer&#10;&#10;Description automatically generated"/>
                     <pic:cNvPicPr/>
                   </pic:nvPicPr>
                   <pic:blipFill>
@@ -115,7 +87,7 @@
                   <pic:spPr>
                     <a:xfrm>
                       <a:off x="0" y="0"/>
-                      <a:ext cx="5943600" cy="7962900"/>
+                      <a:ext cx="5943600" cy="2524760"/>
                     </a:xfrm>
                     <a:prstGeom prst="rect">
                       <a:avLst/>
@@ -131,12 +103,15 @@
         <w:br/>
       </w:r>
       <w:r>
+        <w:br/>
+      </w:r>
+      <w:r>
         <w:lastRenderedPageBreak/>
         <w:drawing>
-          <wp:inline distT="0" distB="0" distL="0" distR="0" wp14:anchorId="5FE72F50" wp14:editId="0A692E7B">
-            <wp:extent cx="5943600" cy="5838825"/>
-            <wp:effectExtent l="0" t="0" r="0" b="9525"/>
-            <wp:docPr id="2089192889" name="Picture 1" descr="A computer screen shot of a program&#10;&#10;Description automatically generated"/>
+          <wp:inline distT="0" distB="0" distL="0" distR="0" wp14:anchorId="54CFE1FB" wp14:editId="7CDD3CAC">
+            <wp:extent cx="5943600" cy="3548380"/>
+            <wp:effectExtent l="0" t="0" r="0" b="0"/>
+            <wp:docPr id="1736864846" name="Picture 1" descr="A computer screen with blue and white text&#10;&#10;Description automatically generated"/>
             <wp:cNvGraphicFramePr>
               <a:graphicFrameLocks xmlns:a="http://schemas.openxmlformats.org/drawingml/2006/main" noChangeAspect="1"/>
             </wp:cNvGraphicFramePr>
@@ -144,7 +119,7 @@
               <a:graphicData uri="http://schemas.openxmlformats.org/drawingml/2006/picture">
                 <pic:pic xmlns:pic="http://schemas.openxmlformats.org/drawingml/2006/picture">
                   <pic:nvPicPr>
-                    <pic:cNvPr id="2089192889" name="Picture 1" descr="A computer screen shot of a program&#10;&#10;Description automatically generated"/>
+                    <pic:cNvPr id="1736864846" name="Picture 1" descr="A computer screen with blue and white text&#10;&#10;Description automatically generated"/>
                     <pic:cNvPicPr/>
                   </pic:nvPicPr>
                   <pic:blipFill>
@@ -156,7 +131,7 @@
                   <pic:spPr>
                     <a:xfrm>
                       <a:off x="0" y="0"/>
-                      <a:ext cx="5943600" cy="5838825"/>
+                      <a:ext cx="5943600" cy="3548380"/>
                     </a:xfrm>
                     <a:prstGeom prst="rect">
                       <a:avLst/>
@@ -175,21 +150,11 @@
         <w:br/>
       </w:r>
       <w:r>
-        <w:br/>
-      </w:r>
-      <w:r>
-        <w:br/>
-      </w:r>
-      <w:r>
-        <w:br/>
-      </w:r>
-      <w:r>
-        <w:lastRenderedPageBreak/>
         <w:drawing>
-          <wp:inline distT="0" distB="0" distL="0" distR="0" wp14:anchorId="6425BF1E" wp14:editId="155E5A89">
-            <wp:extent cx="5943600" cy="3477260"/>
-            <wp:effectExtent l="0" t="0" r="0" b="8890"/>
-            <wp:docPr id="1315347785" name="Picture 1" descr="A screenshot of a computer program&#10;&#10;Description automatically generated"/>
+          <wp:inline distT="0" distB="0" distL="0" distR="0" wp14:anchorId="36524221" wp14:editId="2CB8BCD1">
+            <wp:extent cx="5943600" cy="3303270"/>
+            <wp:effectExtent l="0" t="0" r="0" b="0"/>
+            <wp:docPr id="1574599828" name="Picture 1" descr="A screenshot of a computer program&#10;&#10;Description automatically generated"/>
             <wp:cNvGraphicFramePr>
               <a:graphicFrameLocks xmlns:a="http://schemas.openxmlformats.org/drawingml/2006/main" noChangeAspect="1"/>
             </wp:cNvGraphicFramePr>
@@ -197,7 +162,7 @@
               <a:graphicData uri="http://schemas.openxmlformats.org/drawingml/2006/picture">
                 <pic:pic xmlns:pic="http://schemas.openxmlformats.org/drawingml/2006/picture">
                   <pic:nvPicPr>
-                    <pic:cNvPr id="1315347785" name="Picture 1" descr="A screenshot of a computer program&#10;&#10;Description automatically generated"/>
+                    <pic:cNvPr id="1574599828" name="Picture 1" descr="A screenshot of a computer program&#10;&#10;Description automatically generated"/>
                     <pic:cNvPicPr/>
                   </pic:nvPicPr>
                   <pic:blipFill>
@@ -209,7 +174,7 @@
                   <pic:spPr>
                     <a:xfrm>
                       <a:off x="0" y="0"/>
-                      <a:ext cx="5943600" cy="3477260"/>
+                      <a:ext cx="5943600" cy="3303270"/>
                     </a:xfrm>
                     <a:prstGeom prst="rect">
                       <a:avLst/>
@@ -233,44 +198,16 @@
       <w:r>
         <w:br/>
       </w:r>
-      <w:r>
-        <w:drawing>
-          <wp:inline distT="0" distB="0" distL="0" distR="0" wp14:anchorId="4D7340BB" wp14:editId="7FBB1029">
-            <wp:extent cx="5943600" cy="2493010"/>
-            <wp:effectExtent l="0" t="0" r="0" b="2540"/>
-            <wp:docPr id="1714880470" name="Picture 1" descr="A screenshot of a computer program&#10;&#10;Description automatically generated"/>
-            <wp:cNvGraphicFramePr>
-              <a:graphicFrameLocks xmlns:a="http://schemas.openxmlformats.org/drawingml/2006/main" noChangeAspect="1"/>
-            </wp:cNvGraphicFramePr>
-            <a:graphic xmlns:a="http://schemas.openxmlformats.org/drawingml/2006/main">
-              <a:graphicData uri="http://schemas.openxmlformats.org/drawingml/2006/picture">
-                <pic:pic xmlns:pic="http://schemas.openxmlformats.org/drawingml/2006/picture">
-                  <pic:nvPicPr>
-                    <pic:cNvPr id="1714880470" name="Picture 1" descr="A screenshot of a computer program&#10;&#10;Description automatically generated"/>
-                    <pic:cNvPicPr/>
-                  </pic:nvPicPr>
-                  <pic:blipFill>
-                    <a:blip r:embed="rId9"/>
-                    <a:stretch>
-                      <a:fillRect/>
-                    </a:stretch>
-                  </pic:blipFill>
-                  <pic:spPr>
-                    <a:xfrm>
-                      <a:off x="0" y="0"/>
-                      <a:ext cx="5943600" cy="2493010"/>
-                    </a:xfrm>
-                    <a:prstGeom prst="rect">
-                      <a:avLst/>
-                    </a:prstGeom>
-                  </pic:spPr>
-                </pic:pic>
-              </a:graphicData>
-            </a:graphic>
-          </wp:inline>
-        </w:drawing>
-      </w:r>
+      <w:hyperlink r:id="rId9" w:history="1">
+        <w:r>
+          <w:rPr>
+            <w:rStyle w:val="Hyperlink"/>
+          </w:rPr>
+          <w:t>https://github.com/mapietrob/CSCI409W3</w:t>
+        </w:r>
+      </w:hyperlink>
     </w:p>
+    <w:p/>
     <w:sectPr>
       <w:pgSz w:w="12240" w:h="15840"/>
       <w:pgMar w:top="1440" w:right="1440" w:bottom="1440" w:left="1440" w:header="720" w:footer="720" w:gutter="0"/>
@@ -709,6 +646,29 @@
     <w:semiHidden/>
     <w:unhideWhenUsed/>
   </w:style>
+  <w:style w:type="character" w:styleId="Hyperlink">
+    <w:name w:val="Hyperlink"/>
+    <w:basedOn w:val="DefaultParagraphFont"/>
+    <w:uiPriority w:val="99"/>
+    <w:unhideWhenUsed/>
+    <w:rsid w:val="00534AD4"/>
+    <w:rPr>
+      <w:color w:val="0563C1" w:themeColor="hyperlink"/>
+      <w:u w:val="single"/>
+    </w:rPr>
+  </w:style>
+  <w:style w:type="character" w:styleId="UnresolvedMention">
+    <w:name w:val="Unresolved Mention"/>
+    <w:basedOn w:val="DefaultParagraphFont"/>
+    <w:uiPriority w:val="99"/>
+    <w:semiHidden/>
+    <w:unhideWhenUsed/>
+    <w:rsid w:val="00534AD4"/>
+    <w:rPr>
+      <w:color w:val="605E5C"/>
+      <w:shd w:val="clear" w:color="auto" w:fill="E1DFDD"/>
+    </w:rPr>
+  </w:style>
 </w:styles>
 </file>
 

</xml_diff>